<commit_message>
add and find in selfOrderList
</commit_message>
<xml_diff>
--- a/Approach.docx
+++ b/Approach.docx
@@ -48,16 +48,7 @@
         <w:t>We are using implementations of linked lists to add characters, strings, and file input to a self-organizing list</w:t>
       </w:r>
       <w:r>
-        <w:t xml:space="preserve">. </w:t>
-      </w:r>
-      <w:r>
-        <w:t>The purpose of this self-</w:t>
-      </w:r>
-      <w:r>
-        <w:t>organizing</w:t>
-      </w:r>
-      <w:r>
-        <w:t xml:space="preserve"> list is to store data items and improve the efficiency of linear search as the items are accessed. As they are accessed, the list moves items closer to the beginning of the list based on one of three heuristics:  </w:t>
+        <w:t xml:space="preserve">. The purpose of this self-organizing list is to store data items and improve the efficiency of linear search as the items are accessed. As they are accessed, the list moves items closer to the beginning of the list based on one of three heuristics:  </w:t>
       </w:r>
     </w:p>
     <w:p>
@@ -284,6 +275,7 @@
         </w:rPr>
         <w:t xml:space="preserve">Create </w:t>
       </w:r>
+      <w:proofErr w:type="spellStart"/>
       <w:r>
         <w:rPr>
           <w:rFonts w:cstheme="minorHAnsi"/>
@@ -296,7 +288,15 @@
           <w:rFonts w:cstheme="minorHAnsi"/>
           <w:sz w:val="22"/>
         </w:rPr>
-        <w:t xml:space="preserve">.h (implementation of the </w:t>
+        <w:t>.h</w:t>
+      </w:r>
+      <w:proofErr w:type="spellEnd"/>
+      <w:r>
+        <w:rPr>
+          <w:rFonts w:cstheme="minorHAnsi"/>
+          <w:sz w:val="22"/>
+        </w:rPr>
+        <w:t xml:space="preserve"> (implementation of the </w:t>
       </w:r>
       <w:r>
         <w:rPr>
@@ -337,7 +337,23 @@
           <w:rFonts w:cstheme="minorHAnsi"/>
           <w:sz w:val="22"/>
         </w:rPr>
-        <w:t>Be sure not to edit SelfOrderedListADT.h or test.txt</w:t>
+        <w:t xml:space="preserve">Be sure not to edit </w:t>
+      </w:r>
+      <w:proofErr w:type="spellStart"/>
+      <w:r>
+        <w:rPr>
+          <w:rFonts w:cstheme="minorHAnsi"/>
+          <w:sz w:val="22"/>
+        </w:rPr>
+        <w:t>SelfOrderedListADT.h</w:t>
+      </w:r>
+      <w:proofErr w:type="spellEnd"/>
+      <w:r>
+        <w:rPr>
+          <w:rFonts w:cstheme="minorHAnsi"/>
+          <w:sz w:val="22"/>
+        </w:rPr>
+        <w:t xml:space="preserve"> or test.txt</w:t>
       </w:r>
     </w:p>
     <w:p>
@@ -384,7 +400,23 @@
           <w:rFonts w:cstheme="minorHAnsi"/>
           <w:sz w:val="22"/>
         </w:rPr>
-        <w:t>main inherits the self ordered list implementation</w:t>
+        <w:t xml:space="preserve">main inherits the </w:t>
+      </w:r>
+      <w:proofErr w:type="spellStart"/>
+      <w:r>
+        <w:rPr>
+          <w:rFonts w:cstheme="minorHAnsi"/>
+          <w:sz w:val="22"/>
+        </w:rPr>
+        <w:t>self ordered</w:t>
+      </w:r>
+      <w:proofErr w:type="spellEnd"/>
+      <w:r>
+        <w:rPr>
+          <w:rFonts w:cstheme="minorHAnsi"/>
+          <w:sz w:val="22"/>
+        </w:rPr>
+        <w:t xml:space="preserve"> list implementation</w:t>
       </w:r>
     </w:p>
     <w:p>
@@ -404,7 +436,23 @@
           <w:rFonts w:cstheme="minorHAnsi"/>
           <w:sz w:val="22"/>
         </w:rPr>
-        <w:t>the self ordered list ADT inherits</w:t>
+        <w:t xml:space="preserve">the </w:t>
+      </w:r>
+      <w:proofErr w:type="spellStart"/>
+      <w:r>
+        <w:rPr>
+          <w:rFonts w:cstheme="minorHAnsi"/>
+          <w:sz w:val="22"/>
+        </w:rPr>
+        <w:t>self ordered</w:t>
+      </w:r>
+      <w:proofErr w:type="spellEnd"/>
+      <w:r>
+        <w:rPr>
+          <w:rFonts w:cstheme="minorHAnsi"/>
+          <w:sz w:val="22"/>
+        </w:rPr>
+        <w:t xml:space="preserve"> list ADT inherits</w:t>
       </w:r>
       <w:r>
         <w:rPr>
@@ -431,8 +479,33 @@
           <w:rFonts w:cstheme="minorHAnsi"/>
           <w:sz w:val="22"/>
         </w:rPr>
-        <w:t>the linked list inherits both link.h and list.h</w:t>
-      </w:r>
+        <w:t xml:space="preserve">the linked list inherits both </w:t>
+      </w:r>
+      <w:proofErr w:type="spellStart"/>
+      <w:r>
+        <w:rPr>
+          <w:rFonts w:cstheme="minorHAnsi"/>
+          <w:sz w:val="22"/>
+        </w:rPr>
+        <w:t>link.h</w:t>
+      </w:r>
+      <w:proofErr w:type="spellEnd"/>
+      <w:r>
+        <w:rPr>
+          <w:rFonts w:cstheme="minorHAnsi"/>
+          <w:sz w:val="22"/>
+        </w:rPr>
+        <w:t xml:space="preserve"> and </w:t>
+      </w:r>
+      <w:proofErr w:type="spellStart"/>
+      <w:r>
+        <w:rPr>
+          <w:rFonts w:cstheme="minorHAnsi"/>
+          <w:sz w:val="22"/>
+        </w:rPr>
+        <w:t>list.h</w:t>
+      </w:r>
+      <w:proofErr w:type="spellEnd"/>
     </w:p>
     <w:p>
       <w:pPr>
@@ -474,6 +547,7 @@
           <w:sz w:val="22"/>
         </w:rPr>
       </w:pPr>
+      <w:proofErr w:type="spellStart"/>
       <w:r>
         <w:rPr>
           <w:rFonts w:cstheme="minorHAnsi"/>
@@ -488,6 +562,7 @@
         </w:rPr>
         <w:t>.h</w:t>
       </w:r>
+      <w:proofErr w:type="spellEnd"/>
     </w:p>
     <w:p>
       <w:pPr>
@@ -508,20 +583,15 @@
         </w:rPr>
         <w:t xml:space="preserve">Implement all virtual functions from </w:t>
       </w:r>
-      <w:r>
-        <w:rPr>
-          <w:rFonts w:cstheme="minorHAnsi"/>
-          <w:sz w:val="22"/>
-        </w:rPr>
-        <w:t>SelfOrderedList</w:t>
-      </w:r>
-      <w:r>
-        <w:rPr>
-          <w:rFonts w:cstheme="minorHAnsi"/>
-          <w:sz w:val="22"/>
-        </w:rPr>
-        <w:t>ADT.h</w:t>
-      </w:r>
+      <w:proofErr w:type="spellStart"/>
+      <w:r>
+        <w:rPr>
+          <w:rFonts w:cstheme="minorHAnsi"/>
+          <w:sz w:val="22"/>
+        </w:rPr>
+        <w:t>SelfOrderedListADT.h</w:t>
+      </w:r>
+      <w:proofErr w:type="spellEnd"/>
     </w:p>
     <w:p>
       <w:pPr>
@@ -568,6 +638,389 @@
       <w:pPr>
         <w:pStyle w:val="ListParagraph"/>
         <w:numPr>
+          <w:ilvl w:val="2"/>
+          <w:numId w:val="5"/>
+        </w:numPr>
+        <w:spacing w:before="0"/>
+      </w:pPr>
+      <w:r>
+        <w:t>f</w:t>
+      </w:r>
+      <w:r>
+        <w:t>ind()</w:t>
+      </w:r>
+    </w:p>
+    <w:p>
+      <w:pPr>
+        <w:pStyle w:val="ListParagraph"/>
+        <w:numPr>
+          <w:ilvl w:val="3"/>
+          <w:numId w:val="5"/>
+        </w:numPr>
+        <w:spacing w:before="0"/>
+      </w:pPr>
+      <w:r>
+        <w:t>Looks through the list for the value</w:t>
+      </w:r>
+    </w:p>
+    <w:p>
+      <w:pPr>
+        <w:pStyle w:val="ListParagraph"/>
+        <w:numPr>
+          <w:ilvl w:val="3"/>
+          <w:numId w:val="5"/>
+        </w:numPr>
+        <w:spacing w:before="0"/>
+      </w:pPr>
+      <w:r>
+        <w:t xml:space="preserve">Increments </w:t>
+      </w:r>
+      <w:proofErr w:type="spellStart"/>
+      <w:r>
+        <w:t>compareCount</w:t>
+      </w:r>
+      <w:proofErr w:type="spellEnd"/>
+    </w:p>
+    <w:p>
+      <w:pPr>
+        <w:pStyle w:val="ListParagraph"/>
+        <w:numPr>
+          <w:ilvl w:val="3"/>
+          <w:numId w:val="5"/>
+        </w:numPr>
+        <w:spacing w:before="0"/>
+      </w:pPr>
+      <w:r>
+        <w:t>If found, increments the frequency of access (</w:t>
+      </w:r>
+      <w:proofErr w:type="spellStart"/>
+      <w:r>
+        <w:t>accessCount</w:t>
+      </w:r>
+      <w:proofErr w:type="spellEnd"/>
+      <w:r>
+        <w:t>) and returns true</w:t>
+      </w:r>
+    </w:p>
+    <w:p>
+      <w:pPr>
+        <w:pStyle w:val="ListParagraph"/>
+        <w:numPr>
+          <w:ilvl w:val="3"/>
+          <w:numId w:val="5"/>
+        </w:numPr>
+        <w:spacing w:before="0"/>
+      </w:pPr>
+      <w:r>
+        <w:t>If not found, calls add() to append the value to the end of the list</w:t>
+      </w:r>
+    </w:p>
+    <w:p>
+      <w:pPr>
+        <w:pStyle w:val="ListParagraph"/>
+        <w:numPr>
+          <w:ilvl w:val="4"/>
+          <w:numId w:val="5"/>
+        </w:numPr>
+        <w:spacing w:before="0"/>
+      </w:pPr>
+      <w:r>
+        <w:t>And sets the new item’s initial frequency to 0</w:t>
+      </w:r>
+    </w:p>
+    <w:p>
+      <w:pPr>
+        <w:pStyle w:val="ListParagraph"/>
+        <w:numPr>
+          <w:ilvl w:val="3"/>
+          <w:numId w:val="5"/>
+        </w:numPr>
+        <w:spacing w:before="0"/>
+      </w:pPr>
+      <w:r>
+        <w:t>Calls reorder function to reorder the list in accordance to the heuristic being used</w:t>
+      </w:r>
+    </w:p>
+    <w:p>
+      <w:pPr>
+        <w:pStyle w:val="ListParagraph"/>
+        <w:numPr>
+          <w:ilvl w:val="2"/>
+          <w:numId w:val="5"/>
+        </w:numPr>
+        <w:spacing w:before="0"/>
+      </w:pPr>
+      <w:r>
+        <w:t>a</w:t>
+      </w:r>
+      <w:r>
+        <w:t>dd</w:t>
+      </w:r>
+      <w:r>
+        <w:t>()</w:t>
+      </w:r>
+    </w:p>
+    <w:p>
+      <w:pPr>
+        <w:pStyle w:val="ListParagraph"/>
+        <w:numPr>
+          <w:ilvl w:val="3"/>
+          <w:numId w:val="5"/>
+        </w:numPr>
+        <w:spacing w:before="0"/>
+      </w:pPr>
+      <w:r>
+        <w:t>A</w:t>
+      </w:r>
+      <w:r>
+        <w:t xml:space="preserve">ppends the value to the end of the list </w:t>
+      </w:r>
+    </w:p>
+    <w:p>
+      <w:pPr>
+        <w:pStyle w:val="ListParagraph"/>
+        <w:numPr>
+          <w:ilvl w:val="3"/>
+          <w:numId w:val="5"/>
+        </w:numPr>
+        <w:spacing w:before="0"/>
+      </w:pPr>
+      <w:r>
+        <w:t>No comparisons or frequency adjustments</w:t>
+      </w:r>
+    </w:p>
+    <w:p>
+      <w:pPr>
+        <w:pStyle w:val="ListParagraph"/>
+        <w:numPr>
+          <w:ilvl w:val="2"/>
+          <w:numId w:val="5"/>
+        </w:numPr>
+        <w:spacing w:before="0"/>
+      </w:pPr>
+      <w:proofErr w:type="spellStart"/>
+      <w:r>
+        <w:t>getCompares</w:t>
+      </w:r>
+      <w:proofErr w:type="spellEnd"/>
+      <w:r>
+        <w:t>()</w:t>
+      </w:r>
+      <w:r>
+        <w:t xml:space="preserve"> </w:t>
+      </w:r>
+    </w:p>
+    <w:p>
+      <w:pPr>
+        <w:pStyle w:val="ListParagraph"/>
+        <w:numPr>
+          <w:ilvl w:val="3"/>
+          <w:numId w:val="5"/>
+        </w:numPr>
+        <w:spacing w:before="0"/>
+      </w:pPr>
+      <w:r>
+        <w:t>Returns number of compares accomplished by find()</w:t>
+      </w:r>
+    </w:p>
+    <w:p>
+      <w:pPr>
+        <w:pStyle w:val="ListParagraph"/>
+        <w:numPr>
+          <w:ilvl w:val="2"/>
+          <w:numId w:val="5"/>
+        </w:numPr>
+        <w:spacing w:before="0"/>
+      </w:pPr>
+      <w:r>
+        <w:t>si</w:t>
+      </w:r>
+      <w:r>
+        <w:t>ze</w:t>
+      </w:r>
+      <w:r>
+        <w:t>()</w:t>
+      </w:r>
+    </w:p>
+    <w:p>
+      <w:pPr>
+        <w:pStyle w:val="ListParagraph"/>
+        <w:numPr>
+          <w:ilvl w:val="3"/>
+          <w:numId w:val="5"/>
+        </w:numPr>
+        <w:spacing w:before="0"/>
+      </w:pPr>
+      <w:r>
+        <w:t>Returns the size of the list</w:t>
+      </w:r>
+    </w:p>
+    <w:p>
+      <w:pPr>
+        <w:pStyle w:val="ListParagraph"/>
+        <w:numPr>
+          <w:ilvl w:val="2"/>
+          <w:numId w:val="5"/>
+        </w:numPr>
+        <w:spacing w:before="0"/>
+      </w:pPr>
+      <w:proofErr w:type="spellStart"/>
+      <w:r>
+        <w:t>p</w:t>
+      </w:r>
+      <w:r>
+        <w:t>rintlist</w:t>
+      </w:r>
+      <w:proofErr w:type="spellEnd"/>
+      <w:r>
+        <w:t>()</w:t>
+      </w:r>
+    </w:p>
+    <w:p>
+      <w:pPr>
+        <w:pStyle w:val="ListParagraph"/>
+        <w:numPr>
+          <w:ilvl w:val="3"/>
+          <w:numId w:val="5"/>
+        </w:numPr>
+        <w:spacing w:before="0"/>
+      </w:pPr>
+      <w:r>
+        <w:t>Prints</w:t>
+      </w:r>
+      <w:r>
+        <w:t xml:space="preserve"> value-## where “value” is the actual value of the node (either a char or a string) and ## is the frequency of that value</w:t>
+      </w:r>
+    </w:p>
+    <w:p>
+      <w:pPr>
+        <w:pStyle w:val="ListParagraph"/>
+        <w:numPr>
+          <w:ilvl w:val="3"/>
+          <w:numId w:val="5"/>
+        </w:numPr>
+        <w:spacing w:before="0"/>
+      </w:pPr>
+      <w:r>
+        <w:t>For char test</w:t>
+      </w:r>
+    </w:p>
+    <w:p>
+      <w:pPr>
+        <w:pStyle w:val="ListParagraph"/>
+        <w:numPr>
+          <w:ilvl w:val="3"/>
+          <w:numId w:val="5"/>
+        </w:numPr>
+        <w:spacing w:before="0"/>
+      </w:pPr>
+      <w:r>
+        <w:t>Print the entire list</w:t>
+      </w:r>
+    </w:p>
+    <w:p>
+      <w:pPr>
+        <w:pStyle w:val="ListParagraph"/>
+        <w:numPr>
+          <w:ilvl w:val="2"/>
+          <w:numId w:val="5"/>
+        </w:numPr>
+        <w:spacing w:before="0"/>
+      </w:pPr>
+      <w:proofErr w:type="spellStart"/>
+      <w:r>
+        <w:t>printList</w:t>
+      </w:r>
+      <w:proofErr w:type="spellEnd"/>
+      <w:r>
+        <w:t>(n)</w:t>
+      </w:r>
+    </w:p>
+    <w:p>
+      <w:pPr>
+        <w:pStyle w:val="ListParagraph"/>
+        <w:numPr>
+          <w:ilvl w:val="3"/>
+          <w:numId w:val="5"/>
+        </w:numPr>
+        <w:spacing w:before="0"/>
+      </w:pPr>
+      <w:r>
+        <w:t>Prints value-## where “value” is the actual value of the node (either a char or a string) and ## is the frequency of that value</w:t>
+      </w:r>
+    </w:p>
+    <w:p>
+      <w:pPr>
+        <w:pStyle w:val="ListParagraph"/>
+        <w:numPr>
+          <w:ilvl w:val="3"/>
+          <w:numId w:val="5"/>
+        </w:numPr>
+        <w:spacing w:before="0"/>
+      </w:pPr>
+      <w:r>
+        <w:t>For string test</w:t>
+      </w:r>
+    </w:p>
+    <w:p>
+      <w:pPr>
+        <w:pStyle w:val="ListParagraph"/>
+        <w:numPr>
+          <w:ilvl w:val="3"/>
+          <w:numId w:val="5"/>
+        </w:numPr>
+        <w:spacing w:before="0"/>
+      </w:pPr>
+      <w:r>
+        <w:t>Only print the first 10 nodes</w:t>
+      </w:r>
+    </w:p>
+    <w:p>
+      <w:pPr>
+        <w:pStyle w:val="ListParagraph"/>
+        <w:numPr>
+          <w:ilvl w:val="2"/>
+          <w:numId w:val="5"/>
+        </w:numPr>
+        <w:spacing w:before="0"/>
+      </w:pPr>
+      <w:r>
+        <w:t>r</w:t>
+      </w:r>
+      <w:r>
+        <w:t>eorder()</w:t>
+      </w:r>
+    </w:p>
+    <w:p>
+      <w:pPr>
+        <w:pStyle w:val="ListParagraph"/>
+        <w:numPr>
+          <w:ilvl w:val="3"/>
+          <w:numId w:val="5"/>
+        </w:numPr>
+        <w:spacing w:before="0"/>
+      </w:pPr>
+      <w:r>
+        <w:t>Called by find()</w:t>
+      </w:r>
+    </w:p>
+    <w:p>
+      <w:pPr>
+        <w:pStyle w:val="ListParagraph"/>
+        <w:numPr>
+          <w:ilvl w:val="3"/>
+          <w:numId w:val="5"/>
+        </w:numPr>
+        <w:spacing w:before="0"/>
+      </w:pPr>
+      <w:r>
+        <w:t>Reorders the list according to each heuristic</w:t>
+      </w:r>
+    </w:p>
+    <w:p>
+      <w:pPr>
+        <w:pStyle w:val="ListParagraph"/>
+        <w:numPr>
           <w:ilvl w:val="1"/>
           <w:numId w:val="5"/>
         </w:numPr>
@@ -627,9 +1080,106 @@
     </w:p>
     <w:p>
       <w:pPr>
+        <w:pStyle w:val="ListParagraph"/>
+        <w:numPr>
+          <w:ilvl w:val="1"/>
+          <w:numId w:val="5"/>
+        </w:numPr>
+        <w:rPr>
+          <w:rFonts w:cstheme="minorHAnsi"/>
+          <w:sz w:val="22"/>
+        </w:rPr>
+      </w:pPr>
+      <w:r>
+        <w:rPr>
+          <w:rFonts w:cstheme="minorHAnsi"/>
+          <w:sz w:val="22"/>
+        </w:rPr>
+        <w:t>Char type</w:t>
+      </w:r>
+    </w:p>
+    <w:p>
+      <w:pPr>
+        <w:pStyle w:val="ListParagraph"/>
+        <w:numPr>
+          <w:ilvl w:val="2"/>
+          <w:numId w:val="5"/>
+        </w:numPr>
+        <w:rPr>
+          <w:rFonts w:cstheme="minorHAnsi"/>
+          <w:sz w:val="22"/>
+        </w:rPr>
+      </w:pPr>
+      <w:r>
+        <w:rPr>
+          <w:rFonts w:cstheme="minorHAnsi"/>
+          <w:sz w:val="22"/>
+        </w:rPr>
+        <w:t xml:space="preserve">Create the char type </w:t>
+      </w:r>
+      <w:proofErr w:type="spellStart"/>
+      <w:r>
+        <w:rPr>
+          <w:rFonts w:cstheme="minorHAnsi"/>
+          <w:sz w:val="22"/>
+        </w:rPr>
+        <w:t>selfOrderedList</w:t>
+      </w:r>
+      <w:proofErr w:type="spellEnd"/>
+      <w:r>
+        <w:rPr>
+          <w:rFonts w:cstheme="minorHAnsi"/>
+          <w:sz w:val="22"/>
+        </w:rPr>
+        <w:t xml:space="preserve"> object</w:t>
+      </w:r>
+    </w:p>
+    <w:p>
+      <w:pPr>
+        <w:pStyle w:val="ListParagraph"/>
+        <w:numPr>
+          <w:ilvl w:val="2"/>
+          <w:numId w:val="5"/>
+        </w:numPr>
+        <w:rPr>
+          <w:rFonts w:cstheme="minorHAnsi"/>
+          <w:sz w:val="22"/>
+        </w:rPr>
+      </w:pPr>
+      <w:r>
+        <w:rPr>
+          <w:rFonts w:cstheme="minorHAnsi"/>
+          <w:sz w:val="22"/>
+        </w:rPr>
+        <w:t>Add the predefined characters</w:t>
+      </w:r>
+    </w:p>
+    <w:p>
+      <w:pPr>
+        <w:pStyle w:val="ListParagraph"/>
+        <w:numPr>
+          <w:ilvl w:val="2"/>
+          <w:numId w:val="5"/>
+        </w:numPr>
+        <w:rPr>
+          <w:rFonts w:cstheme="minorHAnsi"/>
+          <w:sz w:val="22"/>
+        </w:rPr>
+      </w:pPr>
+      <w:r>
+        <w:rPr>
+          <w:rFonts w:cstheme="minorHAnsi"/>
+          <w:sz w:val="22"/>
+        </w:rPr>
+        <w:t>Run find queries on another set of predefined characters, including one that isn’t in the list</w:t>
+      </w:r>
+    </w:p>
+    <w:p>
+      <w:pPr>
         <w:pStyle w:val="Heading1"/>
       </w:pPr>
       <w:r>
+        <w:lastRenderedPageBreak/>
         <w:t>Integrity Statements</w:t>
       </w:r>
     </w:p>
@@ -890,6 +1440,92 @@
     </w:lvl>
   </w:abstractNum>
   <w:abstractNum w:abstractNumId="2" w15:restartNumberingAfterBreak="0">
+    <w:nsid w:val="1F152E7D"/>
+    <w:multiLevelType w:val="hybridMultilevel"/>
+    <w:tmpl w:val="59CEA136"/>
+    <w:lvl w:ilvl="0" w:tplc="0409000F">
+      <w:start w:val="1"/>
+      <w:numFmt w:val="decimal"/>
+      <w:lvlText w:val="%1."/>
+      <w:lvlJc w:val="left"/>
+      <w:pPr>
+        <w:ind w:left="720" w:hanging="360"/>
+      </w:pPr>
+    </w:lvl>
+    <w:lvl w:ilvl="1" w:tplc="04090019">
+      <w:start w:val="1"/>
+      <w:numFmt w:val="lowerLetter"/>
+      <w:lvlText w:val="%2."/>
+      <w:lvlJc w:val="left"/>
+      <w:pPr>
+        <w:ind w:left="1440" w:hanging="360"/>
+      </w:pPr>
+    </w:lvl>
+    <w:lvl w:ilvl="2" w:tplc="0409001B">
+      <w:start w:val="1"/>
+      <w:numFmt w:val="lowerRoman"/>
+      <w:lvlText w:val="%3."/>
+      <w:lvlJc w:val="right"/>
+      <w:pPr>
+        <w:ind w:left="2160" w:hanging="180"/>
+      </w:pPr>
+    </w:lvl>
+    <w:lvl w:ilvl="3" w:tplc="0409000F">
+      <w:start w:val="1"/>
+      <w:numFmt w:val="decimal"/>
+      <w:lvlText w:val="%4."/>
+      <w:lvlJc w:val="left"/>
+      <w:pPr>
+        <w:ind w:left="2880" w:hanging="360"/>
+      </w:pPr>
+    </w:lvl>
+    <w:lvl w:ilvl="4" w:tplc="04090019">
+      <w:start w:val="1"/>
+      <w:numFmt w:val="lowerLetter"/>
+      <w:lvlText w:val="%5."/>
+      <w:lvlJc w:val="left"/>
+      <w:pPr>
+        <w:ind w:left="3600" w:hanging="360"/>
+      </w:pPr>
+    </w:lvl>
+    <w:lvl w:ilvl="5" w:tplc="0409001B">
+      <w:start w:val="1"/>
+      <w:numFmt w:val="lowerRoman"/>
+      <w:lvlText w:val="%6."/>
+      <w:lvlJc w:val="right"/>
+      <w:pPr>
+        <w:ind w:left="4320" w:hanging="180"/>
+      </w:pPr>
+    </w:lvl>
+    <w:lvl w:ilvl="6" w:tplc="0409000F">
+      <w:start w:val="1"/>
+      <w:numFmt w:val="decimal"/>
+      <w:lvlText w:val="%7."/>
+      <w:lvlJc w:val="left"/>
+      <w:pPr>
+        <w:ind w:left="5040" w:hanging="360"/>
+      </w:pPr>
+    </w:lvl>
+    <w:lvl w:ilvl="7" w:tplc="04090019">
+      <w:start w:val="1"/>
+      <w:numFmt w:val="lowerLetter"/>
+      <w:lvlText w:val="%8."/>
+      <w:lvlJc w:val="left"/>
+      <w:pPr>
+        <w:ind w:left="5760" w:hanging="360"/>
+      </w:pPr>
+    </w:lvl>
+    <w:lvl w:ilvl="8" w:tplc="0409001B">
+      <w:start w:val="1"/>
+      <w:numFmt w:val="lowerRoman"/>
+      <w:lvlText w:val="%9."/>
+      <w:lvlJc w:val="right"/>
+      <w:pPr>
+        <w:ind w:left="6480" w:hanging="180"/>
+      </w:pPr>
+    </w:lvl>
+  </w:abstractNum>
+  <w:abstractNum w:abstractNumId="3" w15:restartNumberingAfterBreak="0">
     <w:nsid w:val="5CB95D61"/>
     <w:multiLevelType w:val="hybridMultilevel"/>
     <w:tmpl w:val="0C68657A"/>
@@ -978,7 +1614,7 @@
       </w:pPr>
     </w:lvl>
   </w:abstractNum>
-  <w:abstractNum w:abstractNumId="3" w15:restartNumberingAfterBreak="0">
+  <w:abstractNum w:abstractNumId="4" w15:restartNumberingAfterBreak="0">
     <w:nsid w:val="5D2070B5"/>
     <w:multiLevelType w:val="hybridMultilevel"/>
     <w:tmpl w:val="7EEA3A1A"/>
@@ -1065,7 +1701,7 @@
       </w:pPr>
     </w:lvl>
   </w:abstractNum>
-  <w:abstractNum w:abstractNumId="4" w15:restartNumberingAfterBreak="0">
+  <w:abstractNum w:abstractNumId="5" w15:restartNumberingAfterBreak="0">
     <w:nsid w:val="69605B67"/>
     <w:multiLevelType w:val="hybridMultilevel"/>
     <w:tmpl w:val="B530975A"/>
@@ -1155,7 +1791,7 @@
     </w:lvl>
   </w:abstractNum>
   <w:num w:numId="1">
-    <w:abstractNumId w:val="3"/>
+    <w:abstractNumId w:val="4"/>
     <w:lvlOverride w:ilvl="0">
       <w:startOverride w:val="1"/>
     </w:lvlOverride>
@@ -1185,7 +1821,7 @@
     </w:lvlOverride>
   </w:num>
   <w:num w:numId="2">
-    <w:abstractNumId w:val="3"/>
+    <w:abstractNumId w:val="4"/>
   </w:num>
   <w:num w:numId="3">
     <w:abstractNumId w:val="0"/>
@@ -1194,10 +1830,40 @@
     <w:abstractNumId w:val="1"/>
   </w:num>
   <w:num w:numId="5">
-    <w:abstractNumId w:val="2"/>
+    <w:abstractNumId w:val="3"/>
   </w:num>
   <w:num w:numId="6">
-    <w:abstractNumId w:val="4"/>
+    <w:abstractNumId w:val="5"/>
+  </w:num>
+  <w:num w:numId="7">
+    <w:abstractNumId w:val="2"/>
+    <w:lvlOverride w:ilvl="0">
+      <w:startOverride w:val="1"/>
+    </w:lvlOverride>
+    <w:lvlOverride w:ilvl="1">
+      <w:startOverride w:val="1"/>
+    </w:lvlOverride>
+    <w:lvlOverride w:ilvl="2">
+      <w:startOverride w:val="1"/>
+    </w:lvlOverride>
+    <w:lvlOverride w:ilvl="3">
+      <w:startOverride w:val="1"/>
+    </w:lvlOverride>
+    <w:lvlOverride w:ilvl="4">
+      <w:startOverride w:val="1"/>
+    </w:lvlOverride>
+    <w:lvlOverride w:ilvl="5">
+      <w:startOverride w:val="1"/>
+    </w:lvlOverride>
+    <w:lvlOverride w:ilvl="6">
+      <w:startOverride w:val="1"/>
+    </w:lvlOverride>
+    <w:lvlOverride w:ilvl="7">
+      <w:startOverride w:val="1"/>
+    </w:lvlOverride>
+    <w:lvlOverride w:ilvl="8">
+      <w:startOverride w:val="1"/>
+    </w:lvlOverride>
   </w:num>
 </w:numbering>
 </file>

</xml_diff>

<commit_message>
move to front for char done
</commit_message>
<xml_diff>
--- a/Approach.docx
+++ b/Approach.docx
@@ -275,7 +275,6 @@
         </w:rPr>
         <w:t xml:space="preserve">Create </w:t>
       </w:r>
-      <w:proofErr w:type="spellStart"/>
       <w:r>
         <w:rPr>
           <w:rFonts w:cstheme="minorHAnsi"/>
@@ -288,15 +287,7 @@
           <w:rFonts w:cstheme="minorHAnsi"/>
           <w:sz w:val="22"/>
         </w:rPr>
-        <w:t>.h</w:t>
-      </w:r>
-      <w:proofErr w:type="spellEnd"/>
-      <w:r>
-        <w:rPr>
-          <w:rFonts w:cstheme="minorHAnsi"/>
-          <w:sz w:val="22"/>
-        </w:rPr>
-        <w:t xml:space="preserve"> (implementation of the </w:t>
+        <w:t xml:space="preserve">.h (implementation of the </w:t>
       </w:r>
       <w:r>
         <w:rPr>
@@ -337,23 +328,7 @@
           <w:rFonts w:cstheme="minorHAnsi"/>
           <w:sz w:val="22"/>
         </w:rPr>
-        <w:t xml:space="preserve">Be sure not to edit </w:t>
-      </w:r>
-      <w:proofErr w:type="spellStart"/>
-      <w:r>
-        <w:rPr>
-          <w:rFonts w:cstheme="minorHAnsi"/>
-          <w:sz w:val="22"/>
-        </w:rPr>
-        <w:t>SelfOrderedListADT.h</w:t>
-      </w:r>
-      <w:proofErr w:type="spellEnd"/>
-      <w:r>
-        <w:rPr>
-          <w:rFonts w:cstheme="minorHAnsi"/>
-          <w:sz w:val="22"/>
-        </w:rPr>
-        <w:t xml:space="preserve"> or test.txt</w:t>
+        <w:t>Be sure not to edit SelfOrderedListADT.h or test.txt</w:t>
       </w:r>
     </w:p>
     <w:p>
@@ -400,23 +375,7 @@
           <w:rFonts w:cstheme="minorHAnsi"/>
           <w:sz w:val="22"/>
         </w:rPr>
-        <w:t xml:space="preserve">main inherits the </w:t>
-      </w:r>
-      <w:proofErr w:type="spellStart"/>
-      <w:r>
-        <w:rPr>
-          <w:rFonts w:cstheme="minorHAnsi"/>
-          <w:sz w:val="22"/>
-        </w:rPr>
-        <w:t>self ordered</w:t>
-      </w:r>
-      <w:proofErr w:type="spellEnd"/>
-      <w:r>
-        <w:rPr>
-          <w:rFonts w:cstheme="minorHAnsi"/>
-          <w:sz w:val="22"/>
-        </w:rPr>
-        <w:t xml:space="preserve"> list implementation</w:t>
+        <w:t>main inherits the self ordered list implementation</w:t>
       </w:r>
     </w:p>
     <w:p>
@@ -436,23 +395,7 @@
           <w:rFonts w:cstheme="minorHAnsi"/>
           <w:sz w:val="22"/>
         </w:rPr>
-        <w:t xml:space="preserve">the </w:t>
-      </w:r>
-      <w:proofErr w:type="spellStart"/>
-      <w:r>
-        <w:rPr>
-          <w:rFonts w:cstheme="minorHAnsi"/>
-          <w:sz w:val="22"/>
-        </w:rPr>
-        <w:t>self ordered</w:t>
-      </w:r>
-      <w:proofErr w:type="spellEnd"/>
-      <w:r>
-        <w:rPr>
-          <w:rFonts w:cstheme="minorHAnsi"/>
-          <w:sz w:val="22"/>
-        </w:rPr>
-        <w:t xml:space="preserve"> list ADT inherits</w:t>
+        <w:t>the self ordered list ADT inherits</w:t>
       </w:r>
       <w:r>
         <w:rPr>
@@ -479,33 +422,8 @@
           <w:rFonts w:cstheme="minorHAnsi"/>
           <w:sz w:val="22"/>
         </w:rPr>
-        <w:t xml:space="preserve">the linked list inherits both </w:t>
-      </w:r>
-      <w:proofErr w:type="spellStart"/>
-      <w:r>
-        <w:rPr>
-          <w:rFonts w:cstheme="minorHAnsi"/>
-          <w:sz w:val="22"/>
-        </w:rPr>
-        <w:t>link.h</w:t>
-      </w:r>
-      <w:proofErr w:type="spellEnd"/>
-      <w:r>
-        <w:rPr>
-          <w:rFonts w:cstheme="minorHAnsi"/>
-          <w:sz w:val="22"/>
-        </w:rPr>
-        <w:t xml:space="preserve"> and </w:t>
-      </w:r>
-      <w:proofErr w:type="spellStart"/>
-      <w:r>
-        <w:rPr>
-          <w:rFonts w:cstheme="minorHAnsi"/>
-          <w:sz w:val="22"/>
-        </w:rPr>
-        <w:t>list.h</w:t>
-      </w:r>
-      <w:proofErr w:type="spellEnd"/>
+        <w:t>the linked list inherits both link.h and list.h</w:t>
+      </w:r>
     </w:p>
     <w:p>
       <w:pPr>
@@ -547,7 +465,6 @@
           <w:sz w:val="22"/>
         </w:rPr>
       </w:pPr>
-      <w:proofErr w:type="spellStart"/>
       <w:r>
         <w:rPr>
           <w:rFonts w:cstheme="minorHAnsi"/>
@@ -562,7 +479,6 @@
         </w:rPr>
         <w:t>.h</w:t>
       </w:r>
-      <w:proofErr w:type="spellEnd"/>
     </w:p>
     <w:p>
       <w:pPr>
@@ -583,7 +499,6 @@
         </w:rPr>
         <w:t xml:space="preserve">Implement all virtual functions from </w:t>
       </w:r>
-      <w:proofErr w:type="spellStart"/>
       <w:r>
         <w:rPr>
           <w:rFonts w:cstheme="minorHAnsi"/>
@@ -591,7 +506,6 @@
         </w:rPr>
         <w:t>SelfOrderedListADT.h</w:t>
       </w:r>
-      <w:proofErr w:type="spellEnd"/>
     </w:p>
     <w:p>
       <w:pPr>
@@ -673,13 +587,8 @@
         <w:spacing w:before="0"/>
       </w:pPr>
       <w:r>
-        <w:t xml:space="preserve">Increments </w:t>
-      </w:r>
-      <w:proofErr w:type="spellStart"/>
-      <w:r>
-        <w:t>compareCount</w:t>
-      </w:r>
-      <w:proofErr w:type="spellEnd"/>
+        <w:t>Increments compareCount</w:t>
+      </w:r>
     </w:p>
     <w:p>
       <w:pPr>
@@ -691,15 +600,7 @@
         <w:spacing w:before="0"/>
       </w:pPr>
       <w:r>
-        <w:t>If found, increments the frequency of access (</w:t>
-      </w:r>
-      <w:proofErr w:type="spellStart"/>
-      <w:r>
-        <w:t>accessCount</w:t>
-      </w:r>
-      <w:proofErr w:type="spellEnd"/>
-      <w:r>
-        <w:t>) and returns true</w:t>
+        <w:t>If found, increments the frequency of access (accessCount) and returns true</w:t>
       </w:r>
     </w:p>
     <w:p>
@@ -798,11 +699,9 @@
         </w:numPr>
         <w:spacing w:before="0"/>
       </w:pPr>
-      <w:proofErr w:type="spellStart"/>
       <w:r>
         <w:t>getCompares</w:t>
       </w:r>
-      <w:proofErr w:type="spellEnd"/>
       <w:r>
         <w:t>()</w:t>
       </w:r>
@@ -864,14 +763,12 @@
         </w:numPr>
         <w:spacing w:before="0"/>
       </w:pPr>
-      <w:proofErr w:type="spellStart"/>
       <w:r>
         <w:t>p</w:t>
       </w:r>
       <w:r>
         <w:t>rintlist</w:t>
       </w:r>
-      <w:proofErr w:type="spellEnd"/>
       <w:r>
         <w:t>()</w:t>
       </w:r>
@@ -927,13 +824,8 @@
         </w:numPr>
         <w:spacing w:before="0"/>
       </w:pPr>
-      <w:proofErr w:type="spellStart"/>
-      <w:r>
-        <w:t>printList</w:t>
-      </w:r>
-      <w:proofErr w:type="spellEnd"/>
-      <w:r>
-        <w:t>(n)</w:t>
+      <w:r>
+        <w:t>printList(n)</w:t>
       </w:r>
     </w:p>
     <w:p>
@@ -1021,6 +913,19 @@
       <w:pPr>
         <w:pStyle w:val="ListParagraph"/>
         <w:numPr>
+          <w:ilvl w:val="3"/>
+          <w:numId w:val="5"/>
+        </w:numPr>
+        <w:spacing w:before="0"/>
+      </w:pPr>
+      <w:r>
+        <w:t>Farms out the work of reordering the list to the LList object, since the LList object has easy access to its own pointers and the pointers stored within the Link objects.</w:t>
+      </w:r>
+    </w:p>
+    <w:p>
+      <w:pPr>
+        <w:pStyle w:val="ListParagraph"/>
+        <w:numPr>
           <w:ilvl w:val="1"/>
           <w:numId w:val="5"/>
         </w:numPr>
@@ -1115,23 +1020,7 @@
           <w:rFonts w:cstheme="minorHAnsi"/>
           <w:sz w:val="22"/>
         </w:rPr>
-        <w:t xml:space="preserve">Create the char type </w:t>
-      </w:r>
-      <w:proofErr w:type="spellStart"/>
-      <w:r>
-        <w:rPr>
-          <w:rFonts w:cstheme="minorHAnsi"/>
-          <w:sz w:val="22"/>
-        </w:rPr>
-        <w:t>selfOrderedList</w:t>
-      </w:r>
-      <w:proofErr w:type="spellEnd"/>
-      <w:r>
-        <w:rPr>
-          <w:rFonts w:cstheme="minorHAnsi"/>
-          <w:sz w:val="22"/>
-        </w:rPr>
-        <w:t xml:space="preserve"> object</w:t>
+        <w:t>Create the char type selfOrderedList object</w:t>
       </w:r>
     </w:p>
     <w:p>
@@ -1171,6 +1060,7 @@
           <w:rFonts w:cstheme="minorHAnsi"/>
           <w:sz w:val="22"/>
         </w:rPr>
+        <w:lastRenderedPageBreak/>
         <w:t>Run find queries on another set of predefined characters, including one that isn’t in the list</w:t>
       </w:r>
     </w:p>
@@ -1179,7 +1069,6 @@
         <w:pStyle w:val="Heading1"/>
       </w:pPr>
       <w:r>
-        <w:lastRenderedPageBreak/>
         <w:t>Integrity Statements</w:t>
       </w:r>
     </w:p>

</xml_diff>

<commit_message>
done with char except frequency reqmt of find function
</commit_message>
<xml_diff>
--- a/Approach.docx
+++ b/Approach.docx
@@ -1062,6 +1062,213 @@
         </w:rPr>
         <w:lastRenderedPageBreak/>
         <w:t>Run find queries on another set of predefined characters, including one that isn’t in the list</w:t>
+      </w:r>
+    </w:p>
+    <w:p>
+      <w:pPr>
+        <w:pStyle w:val="ListParagraph"/>
+        <w:numPr>
+          <w:ilvl w:val="0"/>
+          <w:numId w:val="5"/>
+        </w:numPr>
+        <w:rPr>
+          <w:rFonts w:cstheme="minorHAnsi"/>
+          <w:sz w:val="22"/>
+        </w:rPr>
+      </w:pPr>
+      <w:r>
+        <w:rPr>
+          <w:rFonts w:cstheme="minorHAnsi"/>
+          <w:sz w:val="22"/>
+        </w:rPr>
+        <w:t>LList.h</w:t>
+      </w:r>
+    </w:p>
+    <w:p>
+      <w:pPr>
+        <w:pStyle w:val="ListParagraph"/>
+        <w:numPr>
+          <w:ilvl w:val="1"/>
+          <w:numId w:val="5"/>
+        </w:numPr>
+        <w:rPr>
+          <w:rFonts w:cstheme="minorHAnsi"/>
+          <w:sz w:val="22"/>
+        </w:rPr>
+      </w:pPr>
+      <w:r>
+        <w:rPr>
+          <w:rFonts w:cstheme="minorHAnsi"/>
+          <w:sz w:val="22"/>
+        </w:rPr>
+        <w:t>transpose()</w:t>
+      </w:r>
+    </w:p>
+    <w:p>
+      <w:pPr>
+        <w:pStyle w:val="ListParagraph"/>
+        <w:numPr>
+          <w:ilvl w:val="2"/>
+          <w:numId w:val="5"/>
+        </w:numPr>
+        <w:rPr>
+          <w:rFonts w:cstheme="minorHAnsi"/>
+          <w:sz w:val="22"/>
+        </w:rPr>
+      </w:pPr>
+      <w:r>
+        <w:rPr>
+          <w:rFonts w:cstheme="minorHAnsi"/>
+          <w:sz w:val="22"/>
+        </w:rPr>
+        <w:t>Swaps the accessed item with the item immediately preceding it</w:t>
+      </w:r>
+    </w:p>
+    <w:p>
+      <w:pPr>
+        <w:pStyle w:val="ListParagraph"/>
+        <w:numPr>
+          <w:ilvl w:val="1"/>
+          <w:numId w:val="5"/>
+        </w:numPr>
+        <w:rPr>
+          <w:rFonts w:cstheme="minorHAnsi"/>
+          <w:sz w:val="22"/>
+        </w:rPr>
+      </w:pPr>
+      <w:r>
+        <w:rPr>
+          <w:rFonts w:cstheme="minorHAnsi"/>
+          <w:sz w:val="22"/>
+        </w:rPr>
+        <w:t>reorderCount()</w:t>
+      </w:r>
+    </w:p>
+    <w:p>
+      <w:pPr>
+        <w:pStyle w:val="ListParagraph"/>
+        <w:numPr>
+          <w:ilvl w:val="2"/>
+          <w:numId w:val="5"/>
+        </w:numPr>
+        <w:rPr>
+          <w:rFonts w:cstheme="minorHAnsi"/>
+          <w:sz w:val="22"/>
+        </w:rPr>
+      </w:pPr>
+      <w:r>
+        <w:rPr>
+          <w:rFonts w:cstheme="minorHAnsi"/>
+          <w:sz w:val="22"/>
+        </w:rPr>
+        <w:t>Handler for reordering the list by count</w:t>
+      </w:r>
+    </w:p>
+    <w:p>
+      <w:pPr>
+        <w:pStyle w:val="ListParagraph"/>
+        <w:numPr>
+          <w:ilvl w:val="2"/>
+          <w:numId w:val="5"/>
+        </w:numPr>
+        <w:rPr>
+          <w:rFonts w:cstheme="minorHAnsi"/>
+          <w:sz w:val="22"/>
+        </w:rPr>
+      </w:pPr>
+      <w:r>
+        <w:rPr>
+          <w:rFonts w:cstheme="minorHAnsi"/>
+          <w:sz w:val="22"/>
+        </w:rPr>
+        <w:t>Increments the count variable</w:t>
+      </w:r>
+    </w:p>
+    <w:p>
+      <w:pPr>
+        <w:pStyle w:val="ListParagraph"/>
+        <w:numPr>
+          <w:ilvl w:val="1"/>
+          <w:numId w:val="5"/>
+        </w:numPr>
+        <w:rPr>
+          <w:rFonts w:cstheme="minorHAnsi"/>
+          <w:sz w:val="22"/>
+        </w:rPr>
+      </w:pPr>
+      <w:r>
+        <w:rPr>
+          <w:rFonts w:cstheme="minorHAnsi"/>
+          <w:sz w:val="22"/>
+        </w:rPr>
+        <w:t>reorderCountHelp()</w:t>
+      </w:r>
+    </w:p>
+    <w:p>
+      <w:pPr>
+        <w:pStyle w:val="ListParagraph"/>
+        <w:numPr>
+          <w:ilvl w:val="2"/>
+          <w:numId w:val="5"/>
+        </w:numPr>
+        <w:rPr>
+          <w:rFonts w:cstheme="minorHAnsi"/>
+          <w:sz w:val="22"/>
+        </w:rPr>
+      </w:pPr>
+      <w:r>
+        <w:rPr>
+          <w:rFonts w:cstheme="minorHAnsi"/>
+          <w:sz w:val="22"/>
+        </w:rPr>
+        <w:t xml:space="preserve">Used to </w:t>
+      </w:r>
+      <w:r>
+        <w:rPr>
+          <w:rFonts w:cstheme="minorHAnsi"/>
+          <w:sz w:val="22"/>
+        </w:rPr>
+        <w:t>remove and insert the accessed item where its count variable is &gt;= the element preceding it</w:t>
+      </w:r>
+    </w:p>
+    <w:p>
+      <w:pPr>
+        <w:pStyle w:val="ListParagraph"/>
+        <w:numPr>
+          <w:ilvl w:val="1"/>
+          <w:numId w:val="5"/>
+        </w:numPr>
+        <w:rPr>
+          <w:rFonts w:cstheme="minorHAnsi"/>
+          <w:sz w:val="22"/>
+        </w:rPr>
+      </w:pPr>
+      <w:r>
+        <w:rPr>
+          <w:rFonts w:cstheme="minorHAnsi"/>
+          <w:sz w:val="22"/>
+        </w:rPr>
+        <w:t>moveToFront()</w:t>
+      </w:r>
+    </w:p>
+    <w:p>
+      <w:pPr>
+        <w:pStyle w:val="ListParagraph"/>
+        <w:numPr>
+          <w:ilvl w:val="2"/>
+          <w:numId w:val="5"/>
+        </w:numPr>
+        <w:rPr>
+          <w:rFonts w:cstheme="minorHAnsi"/>
+          <w:sz w:val="22"/>
+        </w:rPr>
+      </w:pPr>
+      <w:r>
+        <w:rPr>
+          <w:rFonts w:cstheme="minorHAnsi"/>
+          <w:sz w:val="22"/>
+        </w:rPr>
+        <w:t>Removes the accessed element and inserts it at the front of the list</w:t>
       </w:r>
     </w:p>
     <w:p>

</xml_diff>